<commit_message>
PDP - Programación funcional - C2 - comision 2025
</commit_message>
<xml_diff>
--- a/Recursos Pedagogicos/GuiaPractica/Guia_Practica_Paradigma_funcional/Guia_Practica_PF_JS_Node_II_Enunciados.docx
+++ b/Recursos Pedagogicos/GuiaPractica/Guia_Practica_Paradigma_funcional/Guia_Practica_PF_JS_Node_II_Enunciados.docx
@@ -7,7 +7,23 @@
         <w:pStyle w:val="Ttulo"/>
       </w:pPr>
       <w:r>
-        <w:t>Paradigmas de Programación (JS en Node.js)</w:t>
+        <w:t xml:space="preserve">Paradigmas de </w:t>
+      </w:r>
+      <w:proofErr w:type="spellStart"/>
+      <w:r>
+        <w:t>Programación</w:t>
+      </w:r>
+      <w:proofErr w:type="spellEnd"/>
+      <w:r>
+        <w:t xml:space="preserve"> (</w:t>
+      </w:r>
+      <w:r>
+        <w:t>TP 2</w:t>
+      </w:r>
+      <w:bookmarkStart w:id="0" w:name="_GoBack"/>
+      <w:bookmarkEnd w:id="0"/>
+      <w:r>
+        <w:t>)</w:t>
       </w:r>
     </w:p>
     <w:p>
@@ -103,14 +119,7 @@
           <w:sz w:val="20"/>
         </w:rPr>
         <w:br/>
-        <w:t xml:space="preserve">  { nombre: "Fernanada", edad: </w:t>
-      </w:r>
-      <w:r>
-        <w:rPr>
-          <w:rFonts w:ascii="Consolas" w:hAnsi="Consolas"/>
-          <w:sz w:val="20"/>
-        </w:rPr>
-        <w:t>25, pais: "Argentina", sexo: "F" },</w:t>
+        <w:t xml:space="preserve">  { nombre: "Fernanada", edad: 25, pais: "Argentina", sexo: "F" },</w:t>
       </w:r>
       <w:r>
         <w:rPr>
@@ -320,14 +329,7 @@
           <w:rFonts w:ascii="Consolas" w:hAnsi="Consolas"/>
           <w:sz w:val="20"/>
         </w:rPr>
-        <w:t xml:space="preserve"> pa</w:t>
-      </w:r>
-      <w:r>
-        <w:rPr>
-          <w:rFonts w:ascii="Consolas" w:hAnsi="Consolas"/>
-          <w:sz w:val="20"/>
-        </w:rPr>
-        <w:t>res (x % 2 === 0</w:t>
+        <w:t xml:space="preserve"> pares (x % 2 === 0</w:t>
       </w:r>
       <w:proofErr w:type="gramStart"/>
       <w:r>
@@ -911,21 +913,7 @@
           <w:rFonts w:ascii="Consolas" w:hAnsi="Consolas"/>
           <w:sz w:val="20"/>
         </w:rPr>
-        <w:t xml:space="preserve"> (</w:t>
-      </w:r>
-      <w:r>
-        <w:rPr>
-          <w:rFonts w:ascii="Consolas" w:hAnsi="Consolas"/>
-          <w:sz w:val="20"/>
-        </w:rPr>
-        <w:t>personas</w:t>
-      </w:r>
-      <w:r>
-        <w:rPr>
-          <w:rFonts w:ascii="Consolas" w:hAnsi="Consolas"/>
-          <w:sz w:val="20"/>
-        </w:rPr>
-        <w:t>)</w:t>
+        <w:t xml:space="preserve"> (personas)</w:t>
       </w:r>
       <w:r>
         <w:rPr>
@@ -977,14 +965,7 @@
           <w:rFonts w:ascii="Consolas" w:hAnsi="Consolas"/>
           <w:sz w:val="20"/>
         </w:rPr>
-        <w:t xml:space="preserve"> </w:t>
-      </w:r>
-      <w:r>
-        <w:rPr>
-          <w:rFonts w:ascii="Consolas" w:hAnsi="Consolas"/>
-          <w:sz w:val="20"/>
-        </w:rPr>
-        <w:t>Chile</w:t>
+        <w:t xml:space="preserve"> Chile</w:t>
       </w:r>
       <w:r>
         <w:rPr>
@@ -1175,10 +1156,7 @@
         <w:br/>
       </w:r>
       <w:r>
-        <w:t>E</w:t>
-      </w:r>
-      <w:r>
-        <w:t>13</w:t>
+        <w:t>E13</w:t>
       </w:r>
       <w:r>
         <w:t xml:space="preserve"> </w:t>
@@ -1188,14 +1166,7 @@
           <w:rFonts w:ascii="Consolas" w:hAnsi="Consolas"/>
           <w:sz w:val="20"/>
         </w:rPr>
-        <w:t>/</w:t>
-      </w:r>
-      <w:r>
-        <w:rPr>
-          <w:rFonts w:ascii="Consolas" w:hAnsi="Consolas"/>
-          <w:sz w:val="20"/>
-        </w:rPr>
-        <w:t xml:space="preserve">/ ¿Hay </w:t>
+        <w:t xml:space="preserve">// ¿Hay </w:t>
       </w:r>
       <w:proofErr w:type="spellStart"/>
       <w:r>
@@ -1211,7 +1182,23 @@
           <w:rFonts w:ascii="Consolas" w:hAnsi="Consolas"/>
           <w:sz w:val="20"/>
         </w:rPr>
-        <w:t xml:space="preserve"> de edad?</w:t>
+        <w:t xml:space="preserve"> de </w:t>
+      </w:r>
+      <w:proofErr w:type="spellStart"/>
+      <w:r>
+        <w:rPr>
+          <w:rFonts w:ascii="Consolas" w:hAnsi="Consolas"/>
+          <w:sz w:val="20"/>
+        </w:rPr>
+        <w:t>edad</w:t>
+      </w:r>
+      <w:proofErr w:type="spellEnd"/>
+      <w:r>
+        <w:rPr>
+          <w:rFonts w:ascii="Consolas" w:hAnsi="Consolas"/>
+          <w:sz w:val="20"/>
+        </w:rPr>
+        <w:t>?</w:t>
       </w:r>
       <w:r>
         <w:rPr>
@@ -1256,8 +1243,6 @@
         </w:rPr>
         <w:br/>
       </w:r>
-      <w:bookmarkStart w:id="0" w:name="_GoBack"/>
-      <w:bookmarkEnd w:id="0"/>
       <w:r>
         <w:t>E15</w:t>
       </w:r>
@@ -1285,7 +1270,23 @@
           <w:rFonts w:ascii="Consolas" w:hAnsi="Consolas"/>
           <w:sz w:val="20"/>
         </w:rPr>
-        <w:t xml:space="preserve"> de Chile ordenados por edad ascendente</w:t>
+        <w:t xml:space="preserve"> de Chile </w:t>
+      </w:r>
+      <w:proofErr w:type="spellStart"/>
+      <w:r>
+        <w:rPr>
+          <w:rFonts w:ascii="Consolas" w:hAnsi="Consolas"/>
+          <w:sz w:val="20"/>
+        </w:rPr>
+        <w:t>ordenados</w:t>
+      </w:r>
+      <w:proofErr w:type="spellEnd"/>
+      <w:r>
+        <w:rPr>
+          <w:rFonts w:ascii="Consolas" w:hAnsi="Consolas"/>
+          <w:sz w:val="20"/>
+        </w:rPr>
+        <w:t xml:space="preserve"> por edad ascendente</w:t>
       </w:r>
       <w:r>
         <w:rPr>
@@ -24146,7 +24147,7 @@
 </file>
 
 <file path=customXml/itemProps1.xml><?xml version="1.0" encoding="utf-8"?>
-<ds:datastoreItem xmlns:ds="http://schemas.openxmlformats.org/officeDocument/2006/customXml" ds:itemID="{90EDFE7D-773A-4A74-86CF-700D78588C48}">
+<ds:datastoreItem xmlns:ds="http://schemas.openxmlformats.org/officeDocument/2006/customXml" ds:itemID="{7A909FAD-97C6-4485-B085-4D54BAFEC91C}">
   <ds:schemaRefs>
     <ds:schemaRef ds:uri="http://schemas.openxmlformats.org/officeDocument/2006/bibliography"/>
   </ds:schemaRefs>

</xml_diff>